<commit_message>
changes done in text
</commit_message>
<xml_diff>
--- a/Text/DSAI_ReadMe.docx
+++ b/Text/DSAI_ReadMe.docx
@@ -1,6 +1,6 @@
 
 <file path=word/document.xml><?xml version="1.0" encoding="utf-8"?>
-<w:document xmlns:wpc="http://schemas.microsoft.com/office/word/2010/wordprocessingCanvas" xmlns:cx="http://schemas.microsoft.com/office/drawing/2014/chartex" xmlns:cx1="http://schemas.microsoft.com/office/drawing/2015/9/8/chartex" xmlns:cx2="http://schemas.microsoft.com/office/drawing/2015/10/21/chartex" xmlns:cx3="http://schemas.microsoft.com/office/drawing/2016/5/9/chartex" xmlns:cx4="http://schemas.microsoft.com/office/drawing/2016/5/10/chartex" xmlns:cx5="http://schemas.microsoft.com/office/drawing/2016/5/11/chartex" xmlns:cx6="http://schemas.microsoft.com/office/drawing/2016/5/12/chartex" xmlns:cx7="http://schemas.microsoft.com/office/drawing/2016/5/13/chartex" xmlns:cx8="http://schemas.microsoft.com/office/drawing/2016/5/14/chartex" xmlns:mc="http://schemas.openxmlformats.org/markup-compatibility/2006" xmlns:aink="http://schemas.microsoft.com/office/drawing/2016/ink" xmlns:am3d="http://schemas.microsoft.com/office/drawing/2017/model3d" xmlns:o="urn:schemas-microsoft-com:office:office" xmlns:r="http://schemas.openxmlformats.org/officeDocument/2006/relationships" xmlns:m="http://schemas.openxmlformats.org/officeDocument/2006/math" xmlns:v="urn:schemas-microsoft-com:vml" xmlns:wp14="http://schemas.microsoft.com/office/word/2010/wordprocessingDrawing" xmlns:wp="http://schemas.openxmlformats.org/drawingml/2006/wordprocessingDrawing" xmlns:w10="urn:schemas-microsoft-com:office:word" xmlns:w="http://schemas.openxmlformats.org/wordprocessingml/2006/main" xmlns:w14="http://schemas.microsoft.com/office/word/2010/wordml" xmlns:w15="http://schemas.microsoft.com/office/word/2012/wordml" xmlns:w16cex="http://schemas.microsoft.com/office/word/2018/wordml/cex" xmlns:w16cid="http://schemas.microsoft.com/office/word/2016/wordml/cid" xmlns:w16="http://schemas.microsoft.com/office/word/2018/wordml" xmlns:w16sdtdh="http://schemas.microsoft.com/office/word/2020/wordml/sdtdatahash" xmlns:w16se="http://schemas.microsoft.com/office/word/2015/wordml/symex" xmlns:wpg="http://schemas.microsoft.com/office/word/2010/wordprocessingGroup" xmlns:wpi="http://schemas.microsoft.com/office/word/2010/wordprocessingInk" xmlns:wne="http://schemas.microsoft.com/office/word/2006/wordml" xmlns:wps="http://schemas.microsoft.com/office/word/2010/wordprocessingShape" mc:Ignorable="w14 w15 w16se w16cid w16 w16cex w16sdtdh wp14">
+<w:document xmlns:wpc="http://schemas.microsoft.com/office/word/2010/wordprocessingCanvas" xmlns:cx="http://schemas.microsoft.com/office/drawing/2014/chartex" xmlns:cx1="http://schemas.microsoft.com/office/drawing/2015/9/8/chartex" xmlns:cx2="http://schemas.microsoft.com/office/drawing/2015/10/21/chartex" xmlns:cx3="http://schemas.microsoft.com/office/drawing/2016/5/9/chartex" xmlns:cx4="http://schemas.microsoft.com/office/drawing/2016/5/10/chartex" xmlns:cx5="http://schemas.microsoft.com/office/drawing/2016/5/11/chartex" xmlns:cx6="http://schemas.microsoft.com/office/drawing/2016/5/12/chartex" xmlns:cx7="http://schemas.microsoft.com/office/drawing/2016/5/13/chartex" xmlns:cx8="http://schemas.microsoft.com/office/drawing/2016/5/14/chartex" xmlns:mc="http://schemas.openxmlformats.org/markup-compatibility/2006" xmlns:aink="http://schemas.microsoft.com/office/drawing/2016/ink" xmlns:am3d="http://schemas.microsoft.com/office/drawing/2017/model3d" xmlns:o="urn:schemas-microsoft-com:office:office" xmlns:oel="http://schemas.microsoft.com/office/2019/extlst" xmlns:r="http://schemas.openxmlformats.org/officeDocument/2006/relationships" xmlns:m="http://schemas.openxmlformats.org/officeDocument/2006/math" xmlns:v="urn:schemas-microsoft-com:vml" xmlns:wp14="http://schemas.microsoft.com/office/word/2010/wordprocessingDrawing" xmlns:wp="http://schemas.openxmlformats.org/drawingml/2006/wordprocessingDrawing" xmlns:w10="urn:schemas-microsoft-com:office:word" xmlns:w="http://schemas.openxmlformats.org/wordprocessingml/2006/main" xmlns:w14="http://schemas.microsoft.com/office/word/2010/wordml" xmlns:w15="http://schemas.microsoft.com/office/word/2012/wordml" xmlns:w16cex="http://schemas.microsoft.com/office/word/2018/wordml/cex" xmlns:w16cid="http://schemas.microsoft.com/office/word/2016/wordml/cid" xmlns:w16="http://schemas.microsoft.com/office/word/2018/wordml" xmlns:w16sdtdh="http://schemas.microsoft.com/office/word/2020/wordml/sdtdatahash" xmlns:w16se="http://schemas.microsoft.com/office/word/2015/wordml/symex" xmlns:wpg="http://schemas.microsoft.com/office/word/2010/wordprocessingGroup" xmlns:wpi="http://schemas.microsoft.com/office/word/2010/wordprocessingInk" xmlns:wne="http://schemas.microsoft.com/office/word/2006/wordml" xmlns:wps="http://schemas.microsoft.com/office/word/2010/wordprocessingShape" mc:Ignorable="w14 w15 w16se w16cid w16 w16cex w16sdtdh wp14">
   <w:body>
     <w:p>
       <w:pPr>
@@ -476,8 +476,17 @@
                 <w:sz w:val="20"/>
                 <w:szCs w:val="20"/>
               </w:rPr>
-              <w:t xml:space="preserve">Input: </w:t>
-            </w:r>
+              <w:t>Input:</w:t>
+            </w:r>
+          </w:p>
+          <w:p>
+            <w:pPr>
+              <w:spacing w:line="240" w:lineRule="auto"/>
+              <w:rPr>
+                <w:sz w:val="20"/>
+                <w:szCs w:val="20"/>
+              </w:rPr>
+            </w:pPr>
             <w:proofErr w:type="spellStart"/>
             <w:r>
               <w:rPr>
@@ -631,7 +640,14 @@
                 <w:sz w:val="20"/>
                 <w:szCs w:val="20"/>
               </w:rPr>
-              <w:t>DSAI_Chatbot_Flask.py</w:t>
+              <w:t>DSAI_Web_Chatbot</w:t>
+            </w:r>
+            <w:r>
+              <w:rPr>
+                <w:sz w:val="20"/>
+                <w:szCs w:val="20"/>
+              </w:rPr>
+              <w:t>.py</w:t>
             </w:r>
             <w:bookmarkEnd w:id="1"/>
           </w:p>
@@ -819,6 +835,47 @@
                 <w:szCs w:val="20"/>
               </w:rPr>
               <w:t>DSAI_Index.html</w:t>
+            </w:r>
+          </w:p>
+          <w:p>
+            <w:pPr>
+              <w:spacing w:line="240" w:lineRule="auto"/>
+              <w:rPr>
+                <w:sz w:val="20"/>
+                <w:szCs w:val="20"/>
+              </w:rPr>
+            </w:pPr>
+          </w:p>
+          <w:p>
+            <w:pPr>
+              <w:spacing w:line="240" w:lineRule="auto"/>
+              <w:rPr>
+                <w:sz w:val="20"/>
+                <w:szCs w:val="20"/>
+              </w:rPr>
+            </w:pPr>
+            <w:r>
+              <w:rPr>
+                <w:sz w:val="20"/>
+                <w:szCs w:val="20"/>
+              </w:rPr>
+              <w:t>Dependency:</w:t>
+            </w:r>
+          </w:p>
+          <w:p>
+            <w:pPr>
+              <w:spacing w:line="240" w:lineRule="auto"/>
+              <w:rPr>
+                <w:sz w:val="20"/>
+                <w:szCs w:val="20"/>
+              </w:rPr>
+            </w:pPr>
+            <w:r>
+              <w:rPr>
+                <w:sz w:val="20"/>
+                <w:szCs w:val="20"/>
+              </w:rPr>
+              <w:t>DSAI_Utility.py</w:t>
             </w:r>
           </w:p>
         </w:tc>
@@ -875,7 +932,14 @@
                 <w:sz w:val="20"/>
                 <w:szCs w:val="20"/>
               </w:rPr>
-              <w:t>DSAI_Chatgui.py</w:t>
+              <w:t>DSAI_Desktop_Chatbot</w:t>
+            </w:r>
+            <w:r>
+              <w:rPr>
+                <w:sz w:val="20"/>
+                <w:szCs w:val="20"/>
+              </w:rPr>
+              <w:t>.py</w:t>
             </w:r>
             <w:bookmarkEnd w:id="2"/>
           </w:p>
@@ -966,7 +1030,7 @@
                 <w:sz w:val="20"/>
                 <w:szCs w:val="20"/>
               </w:rPr>
-              <w:t>Used to create text based chatbot as Desktop application software</w:t>
+              <w:t>Used to create text based chatbot as Desktop application</w:t>
             </w:r>
           </w:p>
         </w:tc>
@@ -1050,6 +1114,47 @@
               <w:t>DSAI_Classes.pkl</w:t>
             </w:r>
             <w:proofErr w:type="spellEnd"/>
+          </w:p>
+          <w:p>
+            <w:pPr>
+              <w:spacing w:line="240" w:lineRule="auto"/>
+              <w:rPr>
+                <w:sz w:val="20"/>
+                <w:szCs w:val="20"/>
+              </w:rPr>
+            </w:pPr>
+          </w:p>
+          <w:p>
+            <w:pPr>
+              <w:spacing w:line="240" w:lineRule="auto"/>
+              <w:rPr>
+                <w:sz w:val="20"/>
+                <w:szCs w:val="20"/>
+              </w:rPr>
+            </w:pPr>
+            <w:r>
+              <w:rPr>
+                <w:sz w:val="20"/>
+                <w:szCs w:val="20"/>
+              </w:rPr>
+              <w:t>Dependency:</w:t>
+            </w:r>
+          </w:p>
+          <w:p>
+            <w:pPr>
+              <w:spacing w:line="240" w:lineRule="auto"/>
+              <w:rPr>
+                <w:sz w:val="20"/>
+                <w:szCs w:val="20"/>
+              </w:rPr>
+            </w:pPr>
+            <w:r>
+              <w:rPr>
+                <w:sz w:val="20"/>
+                <w:szCs w:val="20"/>
+              </w:rPr>
+              <w:t>DSAI_Utility.py</w:t>
+            </w:r>
           </w:p>
         </w:tc>
       </w:tr>
@@ -1080,15 +1185,6 @@
               <w:t>4</w:t>
             </w:r>
           </w:p>
-          <w:p>
-            <w:pPr>
-              <w:spacing w:line="240" w:lineRule="auto"/>
-              <w:rPr>
-                <w:sz w:val="20"/>
-                <w:szCs w:val="20"/>
-              </w:rPr>
-            </w:pPr>
-          </w:p>
         </w:tc>
         <w:tc>
           <w:tcPr>
@@ -1108,13 +1204,13 @@
                 <w:szCs w:val="20"/>
               </w:rPr>
             </w:pPr>
-            <w:bookmarkStart w:id="3" w:name="_Hlk99476514"/>
-            <w:r>
-              <w:rPr>
-                <w:sz w:val="20"/>
-                <w:szCs w:val="20"/>
-              </w:rPr>
-              <w:t>jquery.scrollbar.js</w:t>
+            <w:bookmarkStart w:id="3" w:name="_Hlk105045828"/>
+            <w:r>
+              <w:rPr>
+                <w:sz w:val="20"/>
+                <w:szCs w:val="20"/>
+              </w:rPr>
+              <w:t>DSAI_Utility.py</w:t>
             </w:r>
             <w:bookmarkEnd w:id="3"/>
           </w:p>
@@ -1142,7 +1238,7 @@
                 <w:sz w:val="20"/>
                 <w:szCs w:val="20"/>
               </w:rPr>
-              <w:t>JavaScript</w:t>
+              <w:t>Python</w:t>
             </w:r>
           </w:p>
         </w:tc>
@@ -1177,7 +1273,7 @@
                 <w:sz w:val="20"/>
                 <w:szCs w:val="20"/>
               </w:rPr>
-              <w:t>js</w:t>
+              <w:t>py</w:t>
             </w:r>
             <w:proofErr w:type="spellEnd"/>
           </w:p>
@@ -1205,7 +1301,42 @@
                 <w:sz w:val="20"/>
                 <w:szCs w:val="20"/>
               </w:rPr>
-              <w:t>Used to define interaction behavior of scrollbar in web interface</w:t>
+              <w:t xml:space="preserve">Contains helper function to be invoked in </w:t>
+            </w:r>
+            <w:r>
+              <w:rPr>
+                <w:sz w:val="20"/>
+                <w:szCs w:val="20"/>
+              </w:rPr>
+              <w:t>DSAI_Web_Chatbot</w:t>
+            </w:r>
+            <w:r>
+              <w:rPr>
+                <w:sz w:val="20"/>
+                <w:szCs w:val="20"/>
+              </w:rPr>
+              <w:t>.py</w:t>
+            </w:r>
+            <w:r>
+              <w:rPr>
+                <w:sz w:val="20"/>
+                <w:szCs w:val="20"/>
+              </w:rPr>
+              <w:t xml:space="preserve"> and </w:t>
+            </w:r>
+            <w:r>
+              <w:rPr>
+                <w:sz w:val="20"/>
+                <w:szCs w:val="20"/>
+              </w:rPr>
+              <w:t>DSAI_Desktop_Chatbot</w:t>
+            </w:r>
+            <w:r>
+              <w:rPr>
+                <w:sz w:val="20"/>
+                <w:szCs w:val="20"/>
+              </w:rPr>
+              <w:t>.py</w:t>
             </w:r>
           </w:p>
         </w:tc>
@@ -1227,13 +1358,6 @@
                 <w:szCs w:val="20"/>
               </w:rPr>
             </w:pPr>
-            <w:r>
-              <w:rPr>
-                <w:sz w:val="20"/>
-                <w:szCs w:val="20"/>
-              </w:rPr>
-              <w:t>-</w:t>
-            </w:r>
           </w:p>
         </w:tc>
       </w:tr>
@@ -1264,6 +1388,15 @@
               <w:t>5</w:t>
             </w:r>
           </w:p>
+          <w:p>
+            <w:pPr>
+              <w:spacing w:line="240" w:lineRule="auto"/>
+              <w:rPr>
+                <w:sz w:val="20"/>
+                <w:szCs w:val="20"/>
+              </w:rPr>
+            </w:pPr>
+          </w:p>
         </w:tc>
         <w:tc>
           <w:tcPr>
@@ -1283,7 +1416,175 @@
                 <w:szCs w:val="20"/>
               </w:rPr>
             </w:pPr>
-            <w:bookmarkStart w:id="4" w:name="_Hlk99476885"/>
+            <w:bookmarkStart w:id="4" w:name="_Hlk99476514"/>
+            <w:r>
+              <w:rPr>
+                <w:sz w:val="20"/>
+                <w:szCs w:val="20"/>
+              </w:rPr>
+              <w:t>jquery.scrollbar.js</w:t>
+            </w:r>
+            <w:bookmarkEnd w:id="4"/>
+          </w:p>
+        </w:tc>
+        <w:tc>
+          <w:tcPr>
+            <w:tcW w:w="990" w:type="dxa"/>
+            <w:tcBorders>
+              <w:top w:val="single" w:sz="4" w:space="0" w:color="auto"/>
+              <w:left w:val="single" w:sz="4" w:space="0" w:color="auto"/>
+              <w:bottom w:val="single" w:sz="4" w:space="0" w:color="auto"/>
+              <w:right w:val="single" w:sz="4" w:space="0" w:color="auto"/>
+            </w:tcBorders>
+          </w:tcPr>
+          <w:p>
+            <w:pPr>
+              <w:spacing w:line="240" w:lineRule="auto"/>
+              <w:rPr>
+                <w:sz w:val="20"/>
+                <w:szCs w:val="20"/>
+              </w:rPr>
+            </w:pPr>
+            <w:r>
+              <w:rPr>
+                <w:sz w:val="20"/>
+                <w:szCs w:val="20"/>
+              </w:rPr>
+              <w:t>JavaScript</w:t>
+            </w:r>
+          </w:p>
+        </w:tc>
+        <w:tc>
+          <w:tcPr>
+            <w:tcW w:w="1350" w:type="dxa"/>
+            <w:tcBorders>
+              <w:top w:val="single" w:sz="4" w:space="0" w:color="auto"/>
+              <w:left w:val="single" w:sz="4" w:space="0" w:color="auto"/>
+              <w:bottom w:val="single" w:sz="4" w:space="0" w:color="auto"/>
+              <w:right w:val="single" w:sz="4" w:space="0" w:color="auto"/>
+            </w:tcBorders>
+          </w:tcPr>
+          <w:p>
+            <w:pPr>
+              <w:spacing w:line="240" w:lineRule="auto"/>
+              <w:rPr>
+                <w:sz w:val="20"/>
+                <w:szCs w:val="20"/>
+              </w:rPr>
+            </w:pPr>
+            <w:r>
+              <w:rPr>
+                <w:sz w:val="20"/>
+                <w:szCs w:val="20"/>
+              </w:rPr>
+              <w:t>.</w:t>
+            </w:r>
+            <w:proofErr w:type="spellStart"/>
+            <w:r>
+              <w:rPr>
+                <w:sz w:val="20"/>
+                <w:szCs w:val="20"/>
+              </w:rPr>
+              <w:t>js</w:t>
+            </w:r>
+            <w:proofErr w:type="spellEnd"/>
+          </w:p>
+        </w:tc>
+        <w:tc>
+          <w:tcPr>
+            <w:tcW w:w="2946" w:type="dxa"/>
+            <w:tcBorders>
+              <w:top w:val="single" w:sz="4" w:space="0" w:color="auto"/>
+              <w:left w:val="single" w:sz="4" w:space="0" w:color="auto"/>
+              <w:bottom w:val="single" w:sz="4" w:space="0" w:color="auto"/>
+              <w:right w:val="single" w:sz="4" w:space="0" w:color="auto"/>
+            </w:tcBorders>
+          </w:tcPr>
+          <w:p>
+            <w:pPr>
+              <w:spacing w:line="240" w:lineRule="auto"/>
+              <w:rPr>
+                <w:sz w:val="20"/>
+                <w:szCs w:val="20"/>
+              </w:rPr>
+            </w:pPr>
+            <w:r>
+              <w:rPr>
+                <w:sz w:val="20"/>
+                <w:szCs w:val="20"/>
+              </w:rPr>
+              <w:t>Used to define interaction behavior of scrollbar in web interface</w:t>
+            </w:r>
+          </w:p>
+        </w:tc>
+        <w:tc>
+          <w:tcPr>
+            <w:tcW w:w="2454" w:type="dxa"/>
+            <w:tcBorders>
+              <w:top w:val="single" w:sz="4" w:space="0" w:color="auto"/>
+              <w:left w:val="single" w:sz="4" w:space="0" w:color="auto"/>
+              <w:bottom w:val="single" w:sz="4" w:space="0" w:color="auto"/>
+              <w:right w:val="single" w:sz="4" w:space="0" w:color="auto"/>
+            </w:tcBorders>
+          </w:tcPr>
+          <w:p>
+            <w:pPr>
+              <w:spacing w:line="240" w:lineRule="auto"/>
+              <w:rPr>
+                <w:sz w:val="20"/>
+                <w:szCs w:val="20"/>
+              </w:rPr>
+            </w:pPr>
+            <w:r>
+              <w:rPr>
+                <w:sz w:val="20"/>
+                <w:szCs w:val="20"/>
+              </w:rPr>
+              <w:t>-</w:t>
+            </w:r>
+          </w:p>
+        </w:tc>
+      </w:tr>
+      <w:tr>
+        <w:tc>
+          <w:tcPr>
+            <w:tcW w:w="775" w:type="dxa"/>
+            <w:tcBorders>
+              <w:top w:val="single" w:sz="4" w:space="0" w:color="auto"/>
+              <w:left w:val="single" w:sz="4" w:space="0" w:color="auto"/>
+              <w:bottom w:val="single" w:sz="4" w:space="0" w:color="auto"/>
+              <w:right w:val="single" w:sz="4" w:space="0" w:color="auto"/>
+            </w:tcBorders>
+          </w:tcPr>
+          <w:p>
+            <w:pPr>
+              <w:spacing w:line="240" w:lineRule="auto"/>
+              <w:rPr>
+                <w:sz w:val="20"/>
+                <w:szCs w:val="20"/>
+              </w:rPr>
+            </w:pPr>
+          </w:p>
+        </w:tc>
+        <w:tc>
+          <w:tcPr>
+            <w:tcW w:w="1470" w:type="dxa"/>
+            <w:tcBorders>
+              <w:top w:val="single" w:sz="4" w:space="0" w:color="auto"/>
+              <w:left w:val="single" w:sz="4" w:space="0" w:color="auto"/>
+              <w:bottom w:val="single" w:sz="4" w:space="0" w:color="auto"/>
+              <w:right w:val="single" w:sz="4" w:space="0" w:color="auto"/>
+            </w:tcBorders>
+          </w:tcPr>
+          <w:p>
+            <w:pPr>
+              <w:spacing w:line="240" w:lineRule="auto"/>
+              <w:rPr>
+                <w:sz w:val="20"/>
+                <w:szCs w:val="20"/>
+              </w:rPr>
+            </w:pPr>
+            <w:bookmarkStart w:id="5" w:name="_Hlk99476885"/>
             <w:r>
               <w:rPr>
                 <w:sz w:val="20"/>
@@ -1291,7 +1592,7 @@
               </w:rPr>
               <w:t>DSAI_index.html</w:t>
             </w:r>
-            <w:bookmarkEnd w:id="4"/>
+            <w:bookmarkEnd w:id="5"/>
           </w:p>
         </w:tc>
         <w:tc>
@@ -1422,7 +1723,9 @@
           <w:u w:val="single"/>
         </w:rPr>
       </w:pPr>
-      <w:r>
+    </w:p>
+    <w:p>
+      <w:pPr>
         <w:rPr>
           <w:b/>
           <w:bCs/>
@@ -1430,6 +1733,38 @@
           <w:szCs w:val="40"/>
           <w:u w:val="single"/>
         </w:rPr>
+      </w:pPr>
+    </w:p>
+    <w:p>
+      <w:pPr>
+        <w:rPr>
+          <w:b/>
+          <w:bCs/>
+          <w:sz w:val="40"/>
+          <w:szCs w:val="40"/>
+          <w:u w:val="single"/>
+        </w:rPr>
+      </w:pPr>
+    </w:p>
+    <w:p>
+      <w:pPr>
+        <w:rPr>
+          <w:b/>
+          <w:bCs/>
+          <w:sz w:val="40"/>
+          <w:szCs w:val="40"/>
+          <w:u w:val="single"/>
+        </w:rPr>
+      </w:pPr>
+      <w:r>
+        <w:rPr>
+          <w:b/>
+          <w:bCs/>
+          <w:sz w:val="40"/>
+          <w:szCs w:val="40"/>
+          <w:u w:val="single"/>
+        </w:rPr>
+        <w:lastRenderedPageBreak/>
         <w:t>Run Instructions:</w:t>
       </w:r>
     </w:p>
@@ -1786,22 +2121,6 @@
     <w:p>
       <w:pPr>
         <w:rPr>
-          <w:sz w:val="28"/>
-          <w:szCs w:val="28"/>
-        </w:rPr>
-      </w:pPr>
-    </w:p>
-    <w:p>
-      <w:pPr>
-        <w:rPr>
-          <w:sz w:val="28"/>
-          <w:szCs w:val="28"/>
-        </w:rPr>
-      </w:pPr>
-    </w:p>
-    <w:p>
-      <w:pPr>
-        <w:rPr>
           <w:b/>
           <w:bCs/>
           <w:sz w:val="28"/>
@@ -1817,7 +2136,6 @@
           <w:szCs w:val="28"/>
           <w:u w:val="single"/>
         </w:rPr>
-        <w:lastRenderedPageBreak/>
         <w:t>Source Code Steps:</w:t>
       </w:r>
     </w:p>
@@ -2010,7 +2328,21 @@
           <w:sz w:val="28"/>
           <w:szCs w:val="28"/>
         </w:rPr>
-        <w:t>DSAI_Chatbot_Flask.py</w:t>
+        <w:t>DSAI_</w:t>
+      </w:r>
+      <w:r>
+        <w:rPr>
+          <w:sz w:val="28"/>
+          <w:szCs w:val="28"/>
+        </w:rPr>
+        <w:t>Web_</w:t>
+      </w:r>
+      <w:r>
+        <w:rPr>
+          <w:sz w:val="28"/>
+          <w:szCs w:val="28"/>
+        </w:rPr>
+        <w:t>Chatbot.py</w:t>
       </w:r>
     </w:p>
     <w:p>
@@ -2073,6 +2405,20 @@
         </w:rPr>
         <w:t>message</w:t>
       </w:r>
+      <w:r>
+        <w:rPr>
+          <w:sz w:val="28"/>
+          <w:szCs w:val="28"/>
+        </w:rPr>
+        <w:t xml:space="preserve"> by invoking </w:t>
+      </w:r>
+      <w:r>
+        <w:rPr>
+          <w:sz w:val="28"/>
+          <w:szCs w:val="28"/>
+        </w:rPr>
+        <w:t>DSAI_Utility.py</w:t>
+      </w:r>
     </w:p>
     <w:p>
       <w:pPr>
@@ -2107,6 +2453,27 @@
         </w:rPr>
         <w:t>predicted class</w:t>
       </w:r>
+      <w:r>
+        <w:rPr>
+          <w:sz w:val="28"/>
+          <w:szCs w:val="28"/>
+        </w:rPr>
+        <w:t xml:space="preserve"> </w:t>
+      </w:r>
+      <w:r>
+        <w:rPr>
+          <w:sz w:val="28"/>
+          <w:szCs w:val="28"/>
+        </w:rPr>
+        <w:t xml:space="preserve">by invoking </w:t>
+      </w:r>
+      <w:r>
+        <w:rPr>
+          <w:sz w:val="28"/>
+          <w:szCs w:val="28"/>
+        </w:rPr>
+        <w:t>DSAI_Utility.py</w:t>
+      </w:r>
     </w:p>
     <w:p>
       <w:pPr>
@@ -2145,7 +2512,35 @@
           <w:sz w:val="28"/>
           <w:szCs w:val="28"/>
         </w:rPr>
-        <w:t>DSAI_Chatgui.py</w:t>
+        <w:t>DSAI_</w:t>
+      </w:r>
+      <w:r>
+        <w:rPr>
+          <w:sz w:val="28"/>
+          <w:szCs w:val="28"/>
+        </w:rPr>
+        <w:t>Desktop_</w:t>
+      </w:r>
+      <w:r>
+        <w:rPr>
+          <w:sz w:val="28"/>
+          <w:szCs w:val="28"/>
+        </w:rPr>
+        <w:t>Chat</w:t>
+      </w:r>
+      <w:r>
+        <w:rPr>
+          <w:sz w:val="28"/>
+          <w:szCs w:val="28"/>
+        </w:rPr>
+        <w:t>bot</w:t>
+      </w:r>
+      <w:r>
+        <w:rPr>
+          <w:sz w:val="28"/>
+          <w:szCs w:val="28"/>
+        </w:rPr>
+        <w:t>.py</w:t>
       </w:r>
     </w:p>
     <w:p>
@@ -2207,6 +2602,27 @@
         </w:rPr>
         <w:t>Predict class of user message</w:t>
       </w:r>
+      <w:r>
+        <w:rPr>
+          <w:sz w:val="28"/>
+          <w:szCs w:val="28"/>
+        </w:rPr>
+        <w:t xml:space="preserve"> </w:t>
+      </w:r>
+      <w:r>
+        <w:rPr>
+          <w:sz w:val="28"/>
+          <w:szCs w:val="28"/>
+        </w:rPr>
+        <w:t xml:space="preserve">by invoking </w:t>
+      </w:r>
+      <w:r>
+        <w:rPr>
+          <w:sz w:val="28"/>
+          <w:szCs w:val="28"/>
+        </w:rPr>
+        <w:t>DSAI_Utility.py</w:t>
+      </w:r>
     </w:p>
     <w:p>
       <w:pPr>
@@ -2233,6 +2649,27 @@
           <w:szCs w:val="28"/>
         </w:rPr>
         <w:t>sponse for the predicted class</w:t>
+      </w:r>
+      <w:r>
+        <w:rPr>
+          <w:sz w:val="28"/>
+          <w:szCs w:val="28"/>
+        </w:rPr>
+        <w:t xml:space="preserve"> </w:t>
+      </w:r>
+      <w:r>
+        <w:rPr>
+          <w:sz w:val="28"/>
+          <w:szCs w:val="28"/>
+        </w:rPr>
+        <w:t xml:space="preserve">by invoking </w:t>
+      </w:r>
+      <w:r>
+        <w:rPr>
+          <w:sz w:val="28"/>
+          <w:szCs w:val="28"/>
+        </w:rPr>
+        <w:t>DSAI_Utility.py</w:t>
       </w:r>
     </w:p>
     <w:p>
@@ -2373,7 +2810,7 @@
 </file>
 
 <file path=word/numbering.xml><?xml version="1.0" encoding="utf-8"?>
-<w:numbering xmlns:wpc="http://schemas.microsoft.com/office/word/2010/wordprocessingCanvas" xmlns:cx="http://schemas.microsoft.com/office/drawing/2014/chartex" xmlns:cx1="http://schemas.microsoft.com/office/drawing/2015/9/8/chartex" xmlns:cx2="http://schemas.microsoft.com/office/drawing/2015/10/21/chartex" xmlns:cx3="http://schemas.microsoft.com/office/drawing/2016/5/9/chartex" xmlns:cx4="http://schemas.microsoft.com/office/drawing/2016/5/10/chartex" xmlns:cx5="http://schemas.microsoft.com/office/drawing/2016/5/11/chartex" xmlns:cx6="http://schemas.microsoft.com/office/drawing/2016/5/12/chartex" xmlns:cx7="http://schemas.microsoft.com/office/drawing/2016/5/13/chartex" xmlns:cx8="http://schemas.microsoft.com/office/drawing/2016/5/14/chartex" xmlns:mc="http://schemas.openxmlformats.org/markup-compatibility/2006" xmlns:aink="http://schemas.microsoft.com/office/drawing/2016/ink" xmlns:am3d="http://schemas.microsoft.com/office/drawing/2017/model3d" xmlns:o="urn:schemas-microsoft-com:office:office" xmlns:r="http://schemas.openxmlformats.org/officeDocument/2006/relationships" xmlns:m="http://schemas.openxmlformats.org/officeDocument/2006/math" xmlns:v="urn:schemas-microsoft-com:vml" xmlns:wp14="http://schemas.microsoft.com/office/word/2010/wordprocessingDrawing" xmlns:wp="http://schemas.openxmlformats.org/drawingml/2006/wordprocessingDrawing" xmlns:w10="urn:schemas-microsoft-com:office:word" xmlns:w="http://schemas.openxmlformats.org/wordprocessingml/2006/main" xmlns:w14="http://schemas.microsoft.com/office/word/2010/wordml" xmlns:w15="http://schemas.microsoft.com/office/word/2012/wordml" xmlns:w16cex="http://schemas.microsoft.com/office/word/2018/wordml/cex" xmlns:w16cid="http://schemas.microsoft.com/office/word/2016/wordml/cid" xmlns:w16="http://schemas.microsoft.com/office/word/2018/wordml" xmlns:w16sdtdh="http://schemas.microsoft.com/office/word/2020/wordml/sdtdatahash" xmlns:w16se="http://schemas.microsoft.com/office/word/2015/wordml/symex" xmlns:wpg="http://schemas.microsoft.com/office/word/2010/wordprocessingGroup" xmlns:wpi="http://schemas.microsoft.com/office/word/2010/wordprocessingInk" xmlns:wne="http://schemas.microsoft.com/office/word/2006/wordml" xmlns:wps="http://schemas.microsoft.com/office/word/2010/wordprocessingShape" mc:Ignorable="w14 w15 w16se w16cid w16 w16cex w16sdtdh wp14">
+<w:numbering xmlns:wpc="http://schemas.microsoft.com/office/word/2010/wordprocessingCanvas" xmlns:cx="http://schemas.microsoft.com/office/drawing/2014/chartex" xmlns:cx1="http://schemas.microsoft.com/office/drawing/2015/9/8/chartex" xmlns:cx2="http://schemas.microsoft.com/office/drawing/2015/10/21/chartex" xmlns:cx3="http://schemas.microsoft.com/office/drawing/2016/5/9/chartex" xmlns:cx4="http://schemas.microsoft.com/office/drawing/2016/5/10/chartex" xmlns:cx5="http://schemas.microsoft.com/office/drawing/2016/5/11/chartex" xmlns:cx6="http://schemas.microsoft.com/office/drawing/2016/5/12/chartex" xmlns:cx7="http://schemas.microsoft.com/office/drawing/2016/5/13/chartex" xmlns:cx8="http://schemas.microsoft.com/office/drawing/2016/5/14/chartex" xmlns:mc="http://schemas.openxmlformats.org/markup-compatibility/2006" xmlns:aink="http://schemas.microsoft.com/office/drawing/2016/ink" xmlns:am3d="http://schemas.microsoft.com/office/drawing/2017/model3d" xmlns:o="urn:schemas-microsoft-com:office:office" xmlns:oel="http://schemas.microsoft.com/office/2019/extlst" xmlns:r="http://schemas.openxmlformats.org/officeDocument/2006/relationships" xmlns:m="http://schemas.openxmlformats.org/officeDocument/2006/math" xmlns:v="urn:schemas-microsoft-com:vml" xmlns:wp14="http://schemas.microsoft.com/office/word/2010/wordprocessingDrawing" xmlns:wp="http://schemas.openxmlformats.org/drawingml/2006/wordprocessingDrawing" xmlns:w10="urn:schemas-microsoft-com:office:word" xmlns:w="http://schemas.openxmlformats.org/wordprocessingml/2006/main" xmlns:w14="http://schemas.microsoft.com/office/word/2010/wordml" xmlns:w15="http://schemas.microsoft.com/office/word/2012/wordml" xmlns:w16cex="http://schemas.microsoft.com/office/word/2018/wordml/cex" xmlns:w16cid="http://schemas.microsoft.com/office/word/2016/wordml/cid" xmlns:w16="http://schemas.microsoft.com/office/word/2018/wordml" xmlns:w16sdtdh="http://schemas.microsoft.com/office/word/2020/wordml/sdtdatahash" xmlns:w16se="http://schemas.microsoft.com/office/word/2015/wordml/symex" xmlns:wpg="http://schemas.microsoft.com/office/word/2010/wordprocessingGroup" xmlns:wpi="http://schemas.microsoft.com/office/word/2010/wordprocessingInk" xmlns:wne="http://schemas.microsoft.com/office/word/2006/wordml" xmlns:wps="http://schemas.microsoft.com/office/word/2010/wordprocessingShape" mc:Ignorable="w14 w15 w16se w16cid w16 w16cex w16sdtdh wp14">
   <w:abstractNum w:abstractNumId="0" w15:restartNumberingAfterBreak="0">
     <w:nsid w:val="6E255FD5"/>
     <w:multiLevelType w:val="hybridMultilevel"/>
@@ -2463,7 +2900,7 @@
       </w:pPr>
     </w:lvl>
   </w:abstractNum>
-  <w:num w:numId="1">
+  <w:num w:numId="1" w16cid:durableId="487328190">
     <w:abstractNumId w:val="0"/>
   </w:num>
 </w:numbering>
@@ -2867,7 +3304,7 @@
   <w:style w:type="paragraph" w:default="1" w:styleId="Normal">
     <w:name w:val="Normal"/>
     <w:qFormat/>
-    <w:rsid w:val="000D4B85"/>
+    <w:rsid w:val="003222B0"/>
     <w:pPr>
       <w:spacing w:line="256" w:lineRule="auto"/>
     </w:pPr>

</xml_diff>